<commit_message>
finish lap qd ktra giai the
</commit_message>
<xml_diff>
--- a/static/media/4.qd_giam_sat_ktr_giai_the.docx
+++ b/static/media/4.qd_giam_sat_ktr_giai_the.docx
@@ -127,7 +127,7 @@
       <w:pPr>
         <w:tabs>
           <w:tab w:val="center" w:pos="1800"/>
-          <w:tab w:val="center" w:pos="7020"/>
+          <w:tab w:val="right" w:pos="9356"/>
         </w:tabs>
         <w:jc w:val="both"/>
         <w:rPr>
@@ -357,25 +357,12 @@
           </mc:Fallback>
         </mc:AlternateContent>
       </w:r>
-      <w:r>
-        <w:rPr>
-          <w:sz w:val="12"/>
-        </w:rPr>
-        <w:t xml:space="preserve">                      </w:t>
-      </w:r>
-      <w:r>
-        <w:rPr>
-          <w:b/>
-          <w:sz w:val="12"/>
-        </w:rPr>
-        <w:t xml:space="preserve">     </w:t>
-      </w:r>
     </w:p>
     <w:p>
       <w:pPr>
         <w:tabs>
           <w:tab w:val="center" w:pos="1800"/>
-          <w:tab w:val="center" w:pos="7020"/>
+          <w:tab w:val="right" w:pos="9356"/>
         </w:tabs>
         <w:jc w:val="both"/>
         <w:rPr>
@@ -410,7 +397,21 @@
           <w:sz w:val="28"/>
           <w:szCs w:val="28"/>
         </w:rPr>
-        <w:t xml:space="preserve">      /QĐ - </w:t>
+        <w:t xml:space="preserve">      /QĐ </w:t>
+      </w:r>
+      <w:r>
+        <w:rPr>
+          <w:sz w:val="28"/>
+          <w:szCs w:val="28"/>
+        </w:rPr>
+        <w:t>–</w:t>
+      </w:r>
+      <w:r>
+        <w:rPr>
+          <w:sz w:val="28"/>
+          <w:szCs w:val="28"/>
+        </w:rPr>
+        <w:t xml:space="preserve"> </w:t>
       </w:r>
       <w:r>
         <w:rPr>
@@ -425,14 +426,6 @@
           <w:szCs w:val="28"/>
         </w:rPr>
         <w:t>QTR</w:t>
-      </w:r>
-      <w:r>
-        <w:rPr>
-          <w:b/>
-          <w:sz w:val="28"/>
-          <w:szCs w:val="28"/>
-        </w:rPr>
-        <w:t xml:space="preserve">  </w:t>
       </w:r>
       <w:r>
         <w:rPr>
@@ -710,18 +703,6 @@
     </w:p>
     <w:p>
       <w:pPr>
-        <w:spacing w:line="120" w:lineRule="exact"/>
-        <w:ind w:firstLine="709"/>
-        <w:jc w:val="center"/>
-        <w:rPr>
-          <w:b/>
-          <w:sz w:val="22"/>
-          <w:szCs w:val="28"/>
-        </w:rPr>
-      </w:pPr>
-    </w:p>
-    <w:p>
-      <w:pPr>
         <w:spacing w:before="60" w:after="40"/>
         <w:jc w:val="center"/>
         <w:rPr>
@@ -782,7 +763,17 @@
           <w:sz w:val="28"/>
           <w:szCs w:val="28"/>
         </w:rPr>
-        <w:t xml:space="preserve"> tháng </w:t>
+        <w:t xml:space="preserve"> t</w:t>
+      </w:r>
+      <w:bookmarkStart w:id="0" w:name="_GoBack"/>
+      <w:bookmarkEnd w:id="0"/>
+      <w:r>
+        <w:rPr>
+          <w:i/>
+          <w:sz w:val="28"/>
+          <w:szCs w:val="28"/>
+        </w:rPr>
+        <w:t xml:space="preserve">háng </w:t>
       </w:r>
       <w:r>
         <w:rPr>
@@ -1147,8 +1138,8 @@
     </w:p>
     <w:p>
       <w:pPr>
-        <w:spacing w:line="242" w:lineRule="auto"/>
-        <w:ind w:right="-1" w:firstLine="567"/>
+        <w:spacing w:line="120" w:lineRule="exact"/>
+        <w:ind w:firstLine="567"/>
         <w:jc w:val="center"/>
         <w:rPr>
           <w:b/>
@@ -2130,16 +2121,7 @@
           <w:sz w:val="22"/>
           <w:szCs w:val="22"/>
         </w:rPr>
-        <w:tab/>
-      </w:r>
-      <w:r>
-        <w:rPr>
-          <w:b/>
-          <w:sz w:val="22"/>
-          <w:szCs w:val="22"/>
-        </w:rPr>
-        <w:tab/>
-        <w:t xml:space="preserve">          </w:t>
+        <w:t xml:space="preserve"> </w:t>
       </w:r>
     </w:p>
     <w:p>
@@ -2185,26 +2167,28 @@
           <w:sz w:val="20"/>
         </w:rPr>
       </w:pPr>
-      <w:r>
+    </w:p>
+    <w:p>
+      <w:pPr>
+        <w:tabs>
+          <w:tab w:val="center" w:pos="6804"/>
+        </w:tabs>
+        <w:jc w:val="both"/>
         <w:rPr>
           <w:sz w:val="20"/>
         </w:rPr>
-        <w:t xml:space="preserve">                                                         </w:t>
-      </w:r>
-      <w:r>
+      </w:pPr>
+    </w:p>
+    <w:p>
+      <w:pPr>
+        <w:tabs>
+          <w:tab w:val="center" w:pos="6804"/>
+        </w:tabs>
+        <w:jc w:val="both"/>
         <w:rPr>
           <w:sz w:val="20"/>
         </w:rPr>
-        <w:tab/>
-        <w:t xml:space="preserve">     </w:t>
-      </w:r>
-      <w:r>
-        <w:rPr>
-          <w:i/>
-          <w:sz w:val="22"/>
-        </w:rPr>
-        <w:t xml:space="preserve">  </w:t>
-      </w:r>
+      </w:pPr>
     </w:p>
     <w:p>
       <w:pPr>
@@ -2226,18 +2210,6 @@
         </w:tabs>
         <w:jc w:val="both"/>
         <w:rPr>
-          <w:sz w:val="38"/>
-          <w:szCs w:val="22"/>
-        </w:rPr>
-      </w:pPr>
-    </w:p>
-    <w:p>
-      <w:pPr>
-        <w:tabs>
-          <w:tab w:val="center" w:pos="6804"/>
-        </w:tabs>
-        <w:jc w:val="both"/>
-        <w:rPr>
           <w:b/>
           <w:sz w:val="28"/>
           <w:szCs w:val="28"/>
@@ -2260,64 +2232,6 @@
           <w:lang w:val="nl-NL"/>
         </w:rPr>
         <w:t>&lt;ld_cuc_ten&gt;</w:t>
-      </w:r>
-      <w:bookmarkStart w:id="0" w:name="_GoBack"/>
-      <w:bookmarkEnd w:id="0"/>
-      <w:r>
-        <w:rPr>
-          <w:sz w:val="22"/>
-          <w:szCs w:val="22"/>
-        </w:rPr>
-        <w:tab/>
-      </w:r>
-      <w:r>
-        <w:rPr>
-          <w:sz w:val="22"/>
-          <w:szCs w:val="22"/>
-        </w:rPr>
-        <w:tab/>
-      </w:r>
-      <w:r>
-        <w:rPr>
-          <w:sz w:val="22"/>
-          <w:szCs w:val="22"/>
-        </w:rPr>
-        <w:tab/>
-      </w:r>
-      <w:r>
-        <w:rPr>
-          <w:sz w:val="22"/>
-          <w:szCs w:val="22"/>
-        </w:rPr>
-        <w:tab/>
-      </w:r>
-      <w:r>
-        <w:rPr>
-          <w:sz w:val="22"/>
-          <w:szCs w:val="22"/>
-        </w:rPr>
-        <w:tab/>
-      </w:r>
-      <w:r>
-        <w:rPr>
-          <w:sz w:val="22"/>
-          <w:szCs w:val="22"/>
-        </w:rPr>
-        <w:tab/>
-      </w:r>
-      <w:r>
-        <w:rPr>
-          <w:sz w:val="22"/>
-          <w:szCs w:val="22"/>
-        </w:rPr>
-        <w:tab/>
-      </w:r>
-      <w:r>
-        <w:rPr>
-          <w:sz w:val="22"/>
-          <w:szCs w:val="22"/>
-        </w:rPr>
-        <w:tab/>
       </w:r>
     </w:p>
     <w:sectPr>
@@ -2674,6 +2588,50 @@
     <w:lsdException w:name="Subtitle" w:qFormat="1"/>
     <w:lsdException w:name="Strong" w:qFormat="1"/>
     <w:lsdException w:name="Emphasis" w:qFormat="1"/>
+    <w:lsdException w:name="Normal Table" w:semiHidden="1" w:unhideWhenUsed="1"/>
+    <w:lsdException w:name="Table Simple 1" w:semiHidden="1" w:unhideWhenUsed="1"/>
+    <w:lsdException w:name="Table Simple 2" w:semiHidden="1" w:unhideWhenUsed="1"/>
+    <w:lsdException w:name="Table Simple 3" w:semiHidden="1" w:unhideWhenUsed="1"/>
+    <w:lsdException w:name="Table Classic 1" w:semiHidden="1" w:unhideWhenUsed="1"/>
+    <w:lsdException w:name="Table Classic 2" w:semiHidden="1" w:unhideWhenUsed="1"/>
+    <w:lsdException w:name="Table Classic 3" w:semiHidden="1" w:unhideWhenUsed="1"/>
+    <w:lsdException w:name="Table Classic 4" w:semiHidden="1" w:unhideWhenUsed="1"/>
+    <w:lsdException w:name="Table Colorful 1" w:semiHidden="1" w:unhideWhenUsed="1"/>
+    <w:lsdException w:name="Table Colorful 2" w:semiHidden="1" w:unhideWhenUsed="1"/>
+    <w:lsdException w:name="Table Colorful 3" w:semiHidden="1" w:unhideWhenUsed="1"/>
+    <w:lsdException w:name="Table Columns 1" w:semiHidden="1" w:unhideWhenUsed="1"/>
+    <w:lsdException w:name="Table Columns 2" w:semiHidden="1" w:unhideWhenUsed="1"/>
+    <w:lsdException w:name="Table Columns 3" w:semiHidden="1" w:unhideWhenUsed="1"/>
+    <w:lsdException w:name="Table Columns 4" w:semiHidden="1" w:unhideWhenUsed="1"/>
+    <w:lsdException w:name="Table Columns 5" w:semiHidden="1" w:unhideWhenUsed="1"/>
+    <w:lsdException w:name="Table Grid 1" w:semiHidden="1" w:unhideWhenUsed="1"/>
+    <w:lsdException w:name="Table Grid 2" w:semiHidden="1" w:unhideWhenUsed="1"/>
+    <w:lsdException w:name="Table Grid 3" w:semiHidden="1" w:unhideWhenUsed="1"/>
+    <w:lsdException w:name="Table Grid 4" w:semiHidden="1" w:unhideWhenUsed="1"/>
+    <w:lsdException w:name="Table Grid 5" w:semiHidden="1" w:unhideWhenUsed="1"/>
+    <w:lsdException w:name="Table Grid 6" w:semiHidden="1" w:unhideWhenUsed="1"/>
+    <w:lsdException w:name="Table Grid 7" w:semiHidden="1" w:unhideWhenUsed="1"/>
+    <w:lsdException w:name="Table Grid 8" w:semiHidden="1" w:unhideWhenUsed="1"/>
+    <w:lsdException w:name="Table List 1" w:semiHidden="1" w:unhideWhenUsed="1"/>
+    <w:lsdException w:name="Table List 2" w:semiHidden="1" w:unhideWhenUsed="1"/>
+    <w:lsdException w:name="Table List 3" w:semiHidden="1" w:unhideWhenUsed="1"/>
+    <w:lsdException w:name="Table List 4" w:semiHidden="1" w:unhideWhenUsed="1"/>
+    <w:lsdException w:name="Table List 5" w:semiHidden="1" w:unhideWhenUsed="1"/>
+    <w:lsdException w:name="Table List 6" w:semiHidden="1" w:unhideWhenUsed="1"/>
+    <w:lsdException w:name="Table List 7" w:semiHidden="1" w:unhideWhenUsed="1"/>
+    <w:lsdException w:name="Table List 8" w:semiHidden="1" w:unhideWhenUsed="1"/>
+    <w:lsdException w:name="Table 3D effects 1" w:semiHidden="1" w:unhideWhenUsed="1"/>
+    <w:lsdException w:name="Table 3D effects 2" w:semiHidden="1" w:unhideWhenUsed="1"/>
+    <w:lsdException w:name="Table 3D effects 3" w:semiHidden="1" w:unhideWhenUsed="1"/>
+    <w:lsdException w:name="Table Contemporary" w:semiHidden="1" w:unhideWhenUsed="1"/>
+    <w:lsdException w:name="Table Elegant" w:semiHidden="1" w:unhideWhenUsed="1"/>
+    <w:lsdException w:name="Table Professional" w:semiHidden="1" w:unhideWhenUsed="1"/>
+    <w:lsdException w:name="Table Subtle 1" w:semiHidden="1" w:unhideWhenUsed="1"/>
+    <w:lsdException w:name="Table Subtle 2" w:semiHidden="1" w:unhideWhenUsed="1"/>
+    <w:lsdException w:name="Table Web 1" w:semiHidden="1" w:unhideWhenUsed="1"/>
+    <w:lsdException w:name="Table Web 2" w:semiHidden="1" w:unhideWhenUsed="1"/>
+    <w:lsdException w:name="Table Web 3" w:semiHidden="1" w:unhideWhenUsed="1"/>
+    <w:lsdException w:name="Table Theme" w:semiHidden="1" w:unhideWhenUsed="1"/>
     <w:lsdException w:name="Placeholder Text" w:semiHidden="1" w:uiPriority="99"/>
     <w:lsdException w:name="No Spacing" w:uiPriority="1" w:qFormat="1"/>
     <w:lsdException w:name="Light Shading" w:uiPriority="60"/>
@@ -2900,11 +2858,15 @@
   </w:style>
   <w:style w:type="character" w:default="1" w:styleId="DefaultParagraphFont">
     <w:name w:val="Default Paragraph Font"/>
+    <w:uiPriority w:val="1"/>
     <w:semiHidden/>
+    <w:unhideWhenUsed/>
   </w:style>
   <w:style w:type="table" w:default="1" w:styleId="TableNormal">
     <w:name w:val="Normal Table"/>
+    <w:uiPriority w:val="99"/>
     <w:semiHidden/>
+    <w:unhideWhenUsed/>
     <w:tblPr>
       <w:tblInd w:w="0" w:type="dxa"/>
       <w:tblCellMar>
@@ -2917,7 +2879,9 @@
   </w:style>
   <w:style w:type="numbering" w:default="1" w:styleId="NoList">
     <w:name w:val="No List"/>
+    <w:uiPriority w:val="99"/>
     <w:semiHidden/>
+    <w:unhideWhenUsed/>
   </w:style>
   <w:style w:type="paragraph" w:styleId="BalloonText">
     <w:name w:val="Balloon Text"/>

</xml_diff>